<commit_message>
Fix Student ID Spaced
</commit_message>
<xml_diff>
--- a/templates/RO-01_General_Request.docx
+++ b/templates/RO-01_General_Request.docx
@@ -17,15 +17,15 @@
         <mc:AlternateContent>
           <mc:Choice Requires="wps">
             <w:drawing>
-              <wp:anchor distT="45720" distB="45720" distL="114300" distR="114300" simplePos="0" relativeHeight="251683840" behindDoc="0" locked="0" layoutInCell="1" allowOverlap="1" wp14:anchorId="010B087E" wp14:editId="4D6C421F">
+              <wp:anchor distT="45720" distB="45720" distL="114300" distR="114300" simplePos="0" relativeHeight="251683840" behindDoc="0" locked="0" layoutInCell="1" allowOverlap="1" wp14:anchorId="010B087E" wp14:editId="523EA305">
                 <wp:simplePos x="0" y="0"/>
                 <wp:positionH relativeFrom="page">
-                  <wp:posOffset>5433060</wp:posOffset>
+                  <wp:posOffset>5463540</wp:posOffset>
                 </wp:positionH>
                 <wp:positionV relativeFrom="paragraph">
                   <wp:posOffset>1051560</wp:posOffset>
                 </wp:positionV>
-                <wp:extent cx="1630680" cy="335280"/>
+                <wp:extent cx="1729740" cy="335280"/>
                 <wp:effectExtent l="0" t="0" r="0" b="0"/>
                 <wp:wrapSquare wrapText="bothSides"/>
                 <wp:docPr id="217" name="Text Box 2"/>
@@ -41,7 +41,7 @@
                       <wps:spPr bwMode="auto">
                         <a:xfrm>
                           <a:off x="0" y="0"/>
-                          <a:ext cx="1630680" cy="335280"/>
+                          <a:ext cx="1729740" cy="335280"/>
                         </a:xfrm>
                         <a:prstGeom prst="rect">
                           <a:avLst/>
@@ -124,7 +124,7 @@
                 <v:stroke joinstyle="miter"/>
                 <v:path gradientshapeok="t" o:connecttype="rect"/>
               </v:shapetype>
-              <v:shape id="Text Box 2" o:spid="_x0000_s1026" type="#_x0000_t202" style="position:absolute;margin-left:427.8pt;margin-top:82.8pt;width:128.4pt;height:26.4pt;z-index:251683840;visibility:visible;mso-wrap-style:square;mso-width-percent:0;mso-height-percent:0;mso-wrap-distance-left:9pt;mso-wrap-distance-top:3.6pt;mso-wrap-distance-right:9pt;mso-wrap-distance-bottom:3.6pt;mso-position-horizontal:absolute;mso-position-horizontal-relative:page;mso-position-vertical:absolute;mso-position-vertical-relative:text;mso-width-percent:0;mso-height-percent:0;mso-width-relative:margin;mso-height-relative:margin;v-text-anchor:top" o:gfxdata="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" filled="f" stroked="f">
+              <v:shape id="Text Box 2" o:spid="_x0000_s1026" type="#_x0000_t202" style="position:absolute;margin-left:430.2pt;margin-top:82.8pt;width:136.2pt;height:26.4pt;z-index:251683840;visibility:visible;mso-wrap-style:square;mso-width-percent:0;mso-height-percent:0;mso-wrap-distance-left:9pt;mso-wrap-distance-top:3.6pt;mso-wrap-distance-right:9pt;mso-wrap-distance-bottom:3.6pt;mso-position-horizontal:absolute;mso-position-horizontal-relative:page;mso-position-vertical:absolute;mso-position-vertical-relative:text;mso-width-percent:0;mso-height-percent:0;mso-width-relative:margin;mso-height-relative:margin;v-text-anchor:top" o:gfxdata="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" filled="f" stroked="f">
                 <v:textbox>
                   <w:txbxContent>
                     <w:p>

</xml_diff>